<commit_message>
Update Learning to Incentivize Improvements from Strategic Agents.docx
</commit_message>
<xml_diff>
--- a/Learning to Incentivize Improvements from Strategic Agents.docx
+++ b/Learning to Incentivize Improvements from Strategic Agents.docx
@@ -130,16 +130,65 @@
         </w:rPr>
       </w:pPr>
       <w:r>
-        <w:rPr>
-          <w:lang w:val="en-US"/>
-        </w:rPr>
-        <w:t>TODO</w:t>
-      </w:r>
-      <w:r>
-        <w:rPr>
-          <w:lang w:val="en-US"/>
-        </w:rPr>
-        <w:br w:type="page"/>
+        <w:t>This project aims to investigate the nature of a proposed method and its impact on the behavior of a classifier. The primary objective is to understand how the method produces a classifier that exhibits distinct characteristics compared to conventional approaches.</w:t>
+      </w:r>
+    </w:p>
+    <w:p>
+      <w:pPr>
+        <w:rPr>
+          <w:lang w:val="en-US"/>
+        </w:rPr>
+      </w:pPr>
+    </w:p>
+    <w:p>
+      <w:pPr>
+        <w:rPr>
+          <w:lang w:val="en-US"/>
+        </w:rPr>
+      </w:pPr>
+      <w:proofErr w:type="gramStart"/>
+      <w:r>
+        <w:rPr>
+          <w:lang w:val="en-US"/>
+        </w:rPr>
+        <w:t xml:space="preserve">The main finding </w:t>
+      </w:r>
+      <w:r>
+        <w:rPr>
+          <w:lang w:val="en-US"/>
+        </w:rPr>
+        <w:t>of</w:t>
+      </w:r>
+      <w:r>
+        <w:rPr>
+          <w:lang w:val="en-US"/>
+        </w:rPr>
+        <w:t xml:space="preserve"> this project,</w:t>
+      </w:r>
+      <w:proofErr w:type="gramEnd"/>
+      <w:r>
+        <w:rPr>
+          <w:lang w:val="en-US"/>
+        </w:rPr>
+        <w:t xml:space="preserve"> is that most classifiers fall to the ‘trap’ for manipulative feature and giving them much </w:t>
+      </w:r>
+      <w:r>
+        <w:rPr>
+          <w:lang w:val="en-US"/>
+        </w:rPr>
+        <w:t>impact in</w:t>
+      </w:r>
+      <w:r>
+        <w:rPr>
+          <w:lang w:val="en-US"/>
+        </w:rPr>
+        <w:t xml:space="preserve"> the f</w:t>
+      </w:r>
+      <w:r>
+        <w:rPr>
+          <w:lang w:val="en-US"/>
+        </w:rPr>
+        <w:t xml:space="preserve">inal decision. While that has been said, the classifier produced by the proposed method tend to be much less sensitive to those features, instead shifting the weight towards the improvable features, thus incentivizing improvement. </w:t>
       </w:r>
     </w:p>
     <w:p>
@@ -153,10 +202,201 @@
         <w:rPr>
           <w:lang w:val="en-US"/>
         </w:rPr>
+        <w:t>Summary</w:t>
+      </w:r>
+    </w:p>
+    <w:p>
+      <w:pPr>
+        <w:pStyle w:val="Heading1"/>
+        <w:rPr>
+          <w:lang w:val="en-US"/>
+        </w:rPr>
+      </w:pPr>
+      <w:r>
+        <w:rPr>
+          <w:lang w:val="en-US"/>
+        </w:rPr>
+        <w:t>What is the Problem and Why is it Interesting?</w:t>
+      </w:r>
+    </w:p>
+    <w:p>
+      <w:pPr>
+        <w:ind w:firstLine="720"/>
+        <w:rPr>
+          <w:lang w:val="en-US"/>
+        </w:rPr>
+      </w:pPr>
+      <w:r>
+        <w:rPr>
+          <w:lang w:val="en-US"/>
+        </w:rPr>
+        <w:t>Machine learning systems are often used in settings where individuals adapt their features</w:t>
+      </w:r>
+      <w:r>
+        <w:rPr>
+          <w:lang w:val="en-US"/>
+        </w:rPr>
+        <w:t xml:space="preserve"> </w:t>
+      </w:r>
+      <w:r>
+        <w:rPr>
+          <w:lang w:val="en-US"/>
+        </w:rPr>
+        <w:t>to obtain a desired outcome.</w:t>
+      </w:r>
+      <w:r>
+        <w:rPr>
+          <w:lang w:val="en-US"/>
+        </w:rPr>
+        <w:t xml:space="preserve"> I</w:t>
+      </w:r>
+      <w:r>
+        <w:rPr>
+          <w:lang w:val="en-US"/>
+        </w:rPr>
+        <w:t>ndividuals</w:t>
+      </w:r>
+      <w:r>
+        <w:rPr>
+          <w:lang w:val="en-US"/>
+        </w:rPr>
+        <w:t>,</w:t>
+      </w:r>
+      <w:r>
+        <w:rPr>
+          <w:lang w:val="en-US"/>
+        </w:rPr>
+        <w:t xml:space="preserve"> subject to a classifier’s predictions</w:t>
+      </w:r>
+      <w:r>
+        <w:rPr>
+          <w:lang w:val="en-US"/>
+        </w:rPr>
+        <w:t>,</w:t>
+      </w:r>
+      <w:r>
+        <w:rPr>
+          <w:lang w:val="en-US"/>
+        </w:rPr>
+        <w:t xml:space="preserve"> may act strategically to influence their predictions</w:t>
+      </w:r>
+      <w:r>
+        <w:rPr>
+          <w:lang w:val="en-US"/>
+        </w:rPr>
+        <w:t xml:space="preserve"> (‘strategic manipulation’)</w:t>
+      </w:r>
+      <w:r>
+        <w:rPr>
+          <w:lang w:val="en-US"/>
+        </w:rPr>
+        <w:t>.</w:t>
+      </w:r>
+      <w:r>
+        <w:rPr>
+          <w:lang w:val="en-US"/>
+        </w:rPr>
+        <w:t xml:space="preserve"> In such settings, strategic behavior leads to a major loss in model performance in deployment.</w:t>
+      </w:r>
+    </w:p>
+    <w:p>
+      <w:pPr>
+        <w:ind w:firstLine="720"/>
+        <w:rPr>
+          <w:lang w:val="en-US"/>
+        </w:rPr>
+      </w:pPr>
+      <w:r>
+        <w:rPr>
+          <w:lang w:val="en-US"/>
+        </w:rPr>
+        <w:t>In this work, the researchers present a training method that both maintain the accuracy of existing approaches, while inducing higher levels of improvement and less manipulation.</w:t>
+      </w:r>
+    </w:p>
+    <w:p>
+      <w:pPr>
+        <w:pStyle w:val="Heading1"/>
+        <w:rPr>
+          <w:lang w:val="en-US"/>
+        </w:rPr>
+      </w:pPr>
+      <w:r>
+        <w:rPr>
+          <w:lang w:val="en-US"/>
+        </w:rPr>
+        <w:t>Main Contributions</w:t>
+      </w:r>
+    </w:p>
+    <w:p>
+      <w:pPr>
+        <w:ind w:firstLine="720"/>
+      </w:pPr>
+      <w:r>
+        <w:t>In this research paper, the authors make the following key contributions:</w:t>
+      </w:r>
+    </w:p>
+    <w:p>
+      <w:r>
+        <w:rPr>
+          <w:rStyle w:val="Heading2Char"/>
+        </w:rPr>
+        <w:t>Introducing a New Approach for Strategic Adaptation</w:t>
+      </w:r>
+    </w:p>
+    <w:p>
+      <w:pPr>
+        <w:ind w:firstLine="720"/>
+      </w:pPr>
+      <w:r>
+        <w:t xml:space="preserve">The paper presents a novel approach to address strategic adaptation in machine learning. This approach centers around the concept of constructive adaptation risk, which involves </w:t>
+      </w:r>
+      <w:r>
+        <w:rPr>
+          <w:u w:val="single"/>
+        </w:rPr>
+        <w:t>training classifiers that incentivize decision subjects to adapt their features in ways that improve true outcomes</w:t>
+      </w:r>
+      <w:r>
+        <w:t>. The authors provide formal evidence that this risk captures both the strategic and constructive dimensions of decision subjects' behavior. They assume a feature taxonomy that distinguishes improvable features, which, if changed, lead to changes in the true qualification, from non-causal features, which do not affect the true qualification.</w:t>
+      </w:r>
+    </w:p>
+    <w:p>
+      <w:pPr>
+        <w:pStyle w:val="Heading2"/>
+      </w:pPr>
+      <w:r>
+        <w:t>Characterizing the Dynamics of Strategic Decision Subjects</w:t>
+      </w:r>
+    </w:p>
+    <w:p>
+      <w:pPr>
+        <w:ind w:firstLine="720"/>
+      </w:pPr>
+      <w:r>
+        <w:t>To understand the dynamics between strategic decision subjects and the model designer in a classification setting, the paper formulates a two-player sequential game. Building upon previous works on strategic classification, the authors generalize cost functions to utilize the Mahalanobis distance, allowing for the capture of correlations between changes in different features. By doing so, they derive closed-form expressions for decision subjects' optimal strategies, shedding light on their behavior when the model designer employs non-causal features as predictors.</w:t>
+      </w:r>
+    </w:p>
+    <w:p>
+      <w:pPr>
+        <w:pStyle w:val="Heading2"/>
+      </w:pPr>
+      <w:r>
+        <w:t>Formulating the Problem as Risk Minimization</w:t>
+      </w:r>
+    </w:p>
+    <w:p>
+      <w:pPr>
+        <w:ind w:firstLine="720"/>
+      </w:pPr>
+      <w:r>
+        <w:t xml:space="preserve">The paper formulates the problem of training the desired classifier as a risk minimization problem. They propose a method to train the classifier that addresses the objectives of </w:t>
+      </w:r>
+      <w:r>
         <w:lastRenderedPageBreak/>
-        <w:t>Summary</w:t>
-      </w:r>
-    </w:p>
+        <w:t>incentivizing improvement or discouraging adversarial manipulation. To validate the effectiveness of this method, the authors conduct evaluations on simulated and real-world datasets. The empirical results demonstrate the superior performance of their approach compared to existing methods, even in cases where some feature types are misspecified. Additionally, the paper suggests a potential extension of the main result into a non-linear setting using LIME</w:t>
+      </w:r>
+    </w:p>
+    <w:p/>
     <w:p>
       <w:pPr>
         <w:rPr>
@@ -175,202 +415,6 @@
         <w:rPr>
           <w:lang w:val="en-US"/>
         </w:rPr>
-        <w:t>What is the Problem and Why is it Interesting?</w:t>
-      </w:r>
-    </w:p>
-    <w:p>
-      <w:pPr>
-        <w:ind w:firstLine="720"/>
-        <w:rPr>
-          <w:lang w:val="en-US"/>
-        </w:rPr>
-      </w:pPr>
-      <w:r>
-        <w:rPr>
-          <w:lang w:val="en-US"/>
-        </w:rPr>
-        <w:t>Machine learning systems are often used in settings where individuals adapt their features</w:t>
-      </w:r>
-      <w:r>
-        <w:rPr>
-          <w:lang w:val="en-US"/>
-        </w:rPr>
-        <w:t xml:space="preserve"> </w:t>
-      </w:r>
-      <w:r>
-        <w:rPr>
-          <w:lang w:val="en-US"/>
-        </w:rPr>
-        <w:t>to obtain a desired outcome.</w:t>
-      </w:r>
-      <w:r>
-        <w:rPr>
-          <w:lang w:val="en-US"/>
-        </w:rPr>
-        <w:t xml:space="preserve"> I</w:t>
-      </w:r>
-      <w:r>
-        <w:rPr>
-          <w:lang w:val="en-US"/>
-        </w:rPr>
-        <w:t>ndividuals</w:t>
-      </w:r>
-      <w:r>
-        <w:rPr>
-          <w:lang w:val="en-US"/>
-        </w:rPr>
-        <w:t>,</w:t>
-      </w:r>
-      <w:r>
-        <w:rPr>
-          <w:lang w:val="en-US"/>
-        </w:rPr>
-        <w:t xml:space="preserve"> subject to a classifier’s predictions</w:t>
-      </w:r>
-      <w:r>
-        <w:rPr>
-          <w:lang w:val="en-US"/>
-        </w:rPr>
-        <w:t>,</w:t>
-      </w:r>
-      <w:r>
-        <w:rPr>
-          <w:lang w:val="en-US"/>
-        </w:rPr>
-        <w:t xml:space="preserve"> may act strategically to influence their predictions</w:t>
-      </w:r>
-      <w:r>
-        <w:rPr>
-          <w:lang w:val="en-US"/>
-        </w:rPr>
-        <w:t xml:space="preserve"> (‘strategic manipulation’)</w:t>
-      </w:r>
-      <w:r>
-        <w:rPr>
-          <w:lang w:val="en-US"/>
-        </w:rPr>
-        <w:t>.</w:t>
-      </w:r>
-      <w:r>
-        <w:rPr>
-          <w:lang w:val="en-US"/>
-        </w:rPr>
-        <w:t xml:space="preserve"> In such settings, strategic behavior leads to a major loss in model performance in deployment.</w:t>
-      </w:r>
-    </w:p>
-    <w:p>
-      <w:pPr>
-        <w:ind w:firstLine="720"/>
-        <w:rPr>
-          <w:lang w:val="en-US"/>
-        </w:rPr>
-      </w:pPr>
-      <w:r>
-        <w:rPr>
-          <w:lang w:val="en-US"/>
-        </w:rPr>
-        <w:t>In this work, the researchers present a training method that both maintain the accuracy of existing approaches, while inducing higher levels of improvement and less manipulation.</w:t>
-      </w:r>
-    </w:p>
-    <w:p>
-      <w:pPr>
-        <w:pStyle w:val="Heading1"/>
-        <w:rPr>
-          <w:lang w:val="en-US"/>
-        </w:rPr>
-      </w:pPr>
-      <w:r>
-        <w:rPr>
-          <w:lang w:val="en-US"/>
-        </w:rPr>
-        <w:t>Main Contributions</w:t>
-      </w:r>
-    </w:p>
-    <w:p>
-      <w:pPr>
-        <w:ind w:firstLine="720"/>
-      </w:pPr>
-      <w:r>
-        <w:t>In this research paper, the authors make the following key contributions:</w:t>
-      </w:r>
-    </w:p>
-    <w:p>
-      <w:r>
-        <w:rPr>
-          <w:rStyle w:val="Heading2Char"/>
-        </w:rPr>
-        <w:t>Introducing a New Approach for Strategic Adaptation</w:t>
-      </w:r>
-    </w:p>
-    <w:p>
-      <w:pPr>
-        <w:ind w:firstLine="720"/>
-      </w:pPr>
-      <w:r>
-        <w:t xml:space="preserve">The paper presents a novel approach to address strategic adaptation in machine learning. This approach centers around the concept of constructive adaptation risk, which involves </w:t>
-      </w:r>
-      <w:r>
-        <w:rPr>
-          <w:u w:val="single"/>
-        </w:rPr>
-        <w:t>training classifiers that incentivize decision subjects to adapt their features in ways that improve true outcomes</w:t>
-      </w:r>
-      <w:r>
-        <w:t>. The authors provide formal evidence that this risk captures both the strategic and constructive dimensions of decision subjects' behavior. They assume a feature taxonomy that distinguishes improvable features, which, if changed, lead to changes in the true qualification, from non-causal features, which do not affect the true qualification.</w:t>
-      </w:r>
-    </w:p>
-    <w:p>
-      <w:pPr>
-        <w:pStyle w:val="Heading2"/>
-      </w:pPr>
-      <w:r>
-        <w:t>Characterizing the Dynamics of Strategic Decision Subjects</w:t>
-      </w:r>
-    </w:p>
-    <w:p>
-      <w:pPr>
-        <w:ind w:firstLine="720"/>
-      </w:pPr>
-      <w:r>
-        <w:t>To understand the dynamics between strategic decision subjects and the model designer in a classification setting, the paper formulates a two-player sequential game. Building upon previous works on strategic classification, the authors generalize cost functions to utilize the Mahalanobis distance, allowing for the capture of correlations between changes in different features. By doing so, they derive closed-form expressions for decision subjects' optimal strategies, shedding light on their behavior when the model designer employs non-causal features as predictors.</w:t>
-      </w:r>
-    </w:p>
-    <w:p>
-      <w:pPr>
-        <w:pStyle w:val="Heading2"/>
-      </w:pPr>
-      <w:r>
-        <w:t>Formulating the Problem as Risk Minimization</w:t>
-      </w:r>
-    </w:p>
-    <w:p>
-      <w:pPr>
-        <w:ind w:firstLine="720"/>
-      </w:pPr>
-      <w:r>
-        <w:t>The paper formulates the problem of training the desired classifier as a risk minimization problem. They propose a method to train the classifier that addresses the objectives of incentivizing improvement or discouraging adversarial manipulation. To validate the effectiveness of this method, the authors conduct evaluations on simulated and real-world datasets. The empirical results demonstrate the superior performance of their approach compared to existing methods, even in cases where some feature types are misspecified. Additionally, the paper suggests a potential extension of the main result into a non-linear setting using LIME</w:t>
-      </w:r>
-    </w:p>
-    <w:p/>
-    <w:p>
-      <w:pPr>
-        <w:rPr>
-          <w:lang w:val="en-US"/>
-        </w:rPr>
-      </w:pPr>
-    </w:p>
-    <w:p>
-      <w:pPr>
-        <w:pStyle w:val="Heading1"/>
-        <w:rPr>
-          <w:lang w:val="en-US"/>
-        </w:rPr>
-      </w:pPr>
-      <w:r>
-        <w:rPr>
-          <w:lang w:val="en-US"/>
-        </w:rPr>
-        <w:lastRenderedPageBreak/>
         <w:t>How did they do it?</w:t>
       </w:r>
     </w:p>
@@ -3284,6 +3328,7 @@
           <w:rFonts w:eastAsiaTheme="minorEastAsia"/>
           <w:lang w:val="en-US"/>
         </w:rPr>
+        <w:lastRenderedPageBreak/>
         <w:t xml:space="preserve">The researchers found a close form solution for </w:t>
       </w:r>
       <m:oMath>
@@ -3531,19 +3576,26 @@
         </w:rPr>
         <w:t xml:space="preserve">Can be found in my </w:t>
       </w:r>
-      <w:proofErr w:type="spellStart"/>
-      <w:r>
-        <w:rPr>
-          <w:lang w:val="en-US"/>
-        </w:rPr>
-        <w:t>github</w:t>
-      </w:r>
-      <w:proofErr w:type="spellEnd"/>
-      <w:r>
-        <w:rPr>
-          <w:lang w:val="en-US"/>
-        </w:rPr>
-        <w:t xml:space="preserve"> TODO add link.</w:t>
+      <w:r>
+        <w:rPr>
+          <w:lang w:val="en-US"/>
+        </w:rPr>
+        <w:t xml:space="preserve">GitHub: </w:t>
+      </w:r>
+      <w:hyperlink r:id="rId5" w:history="1">
+        <w:r>
+          <w:rPr>
+            <w:rStyle w:val="Hyperlink"/>
+            <w:lang w:val="en-US"/>
+          </w:rPr>
+          <w:t>https://github.com/Cphyr/StartML-project</w:t>
+        </w:r>
+      </w:hyperlink>
+      <w:r>
+        <w:rPr>
+          <w:lang w:val="en-US"/>
+        </w:rPr>
+        <w:t>.</w:t>
       </w:r>
     </w:p>
     <w:p>
@@ -3591,6 +3643,7 @@
       </w:pPr>
       <w:r>
         <w:rPr>
+          <w:noProof/>
           <w:lang w:val="en-US"/>
         </w:rPr>
         <w:drawing>
@@ -3606,113 +3659,6 @@
                 <pic:pic xmlns:pic="http://schemas.openxmlformats.org/drawingml/2006/picture">
                   <pic:nvPicPr>
                     <pic:cNvPr id="543096765" name="Picture 1" descr="Fdssfsd"/>
-                    <pic:cNvPicPr/>
-                  </pic:nvPicPr>
-                  <pic:blipFill>
-                    <a:blip r:embed="rId5"/>
-                    <a:stretch>
-                      <a:fillRect/>
-                    </a:stretch>
-                  </pic:blipFill>
-                  <pic:spPr>
-                    <a:xfrm>
-                      <a:off x="0" y="0"/>
-                      <a:ext cx="5943600" cy="2971800"/>
-                    </a:xfrm>
-                    <a:prstGeom prst="rect">
-                      <a:avLst/>
-                    </a:prstGeom>
-                  </pic:spPr>
-                </pic:pic>
-              </a:graphicData>
-            </a:graphic>
-          </wp:inline>
-        </w:drawing>
-      </w:r>
-    </w:p>
-    <w:p>
-      <w:pPr>
-        <w:pStyle w:val="Caption"/>
-        <w:rPr>
-          <w:lang w:val="en-US"/>
-        </w:rPr>
-      </w:pPr>
-      <w:r>
-        <w:t xml:space="preserve">Figure </w:t>
-      </w:r>
-      <w:r>
-        <w:fldChar w:fldCharType="begin"/>
-      </w:r>
-      <w:r>
-        <w:instrText xml:space="preserve"> SEQ Figure \* ARABIC </w:instrText>
-      </w:r>
-      <w:r>
-        <w:fldChar w:fldCharType="separate"/>
-      </w:r>
-      <w:r>
-        <w:rPr>
-          <w:noProof/>
-        </w:rPr>
-        <w:t>1</w:t>
-      </w:r>
-      <w:r>
-        <w:fldChar w:fldCharType="end"/>
-      </w:r>
-      <w:r>
-        <w:rPr>
-          <w:lang w:val="en-US"/>
-        </w:rPr>
-        <w:t xml:space="preserve"> ‘credit’ dataset weights (per feature) mean +- std plot (over folds) for the different methods. Features are divided into 3 groups. Improvement -&gt; manipulative -&gt; non-actionable.</w:t>
-      </w:r>
-    </w:p>
-    <w:p>
-      <w:pPr>
-        <w:rPr>
-          <w:lang w:val="en-US"/>
-        </w:rPr>
-      </w:pPr>
-      <w:r>
-        <w:rPr>
-          <w:lang w:val="en-US"/>
-        </w:rPr>
-        <w:t>As we can see in Figure 1, while the standard method fell for the manipulations, both the proposed approach, and the ManipulationProof method learnt close-to-zero weights for the manipulative features. But while the ManipulationProof method didn’t incentivize high reward for the improvement features, the proposed approach did learn to reward those more.</w:t>
-      </w:r>
-    </w:p>
-    <w:p>
-      <w:pPr>
-        <w:rPr>
-          <w:lang w:val="en-US"/>
-        </w:rPr>
-      </w:pPr>
-      <w:r>
-        <w:rPr>
-          <w:lang w:val="en-US"/>
-        </w:rPr>
-        <w:t>(Note, the feature values are centered by subtracting the mean and dividing by the std, per feature).</w:t>
-      </w:r>
-    </w:p>
-    <w:p>
-      <w:pPr>
-        <w:keepNext/>
-      </w:pPr>
-      <w:r>
-        <w:rPr>
-          <w:lang w:val="en-US"/>
-        </w:rPr>
-        <w:lastRenderedPageBreak/>
-        <w:drawing>
-          <wp:inline distT="0" distB="0" distL="0" distR="0" wp14:anchorId="214E7383" wp14:editId="32712028">
-            <wp:extent cx="5943600" cy="2971800"/>
-            <wp:effectExtent l="0" t="0" r="0" b="0"/>
-            <wp:docPr id="2033667880" name="Picture 1"/>
-            <wp:cNvGraphicFramePr>
-              <a:graphicFrameLocks xmlns:a="http://schemas.openxmlformats.org/drawingml/2006/main" noChangeAspect="1"/>
-            </wp:cNvGraphicFramePr>
-            <a:graphic xmlns:a="http://schemas.openxmlformats.org/drawingml/2006/main">
-              <a:graphicData uri="http://schemas.openxmlformats.org/drawingml/2006/picture">
-                <pic:pic xmlns:pic="http://schemas.openxmlformats.org/drawingml/2006/picture">
-                  <pic:nvPicPr>
-                    <pic:cNvPr id="2033667880" name=""/>
                     <pic:cNvPicPr/>
                   </pic:nvPicPr>
                   <pic:blipFill>
@@ -3760,7 +3706,7 @@
         <w:rPr>
           <w:noProof/>
         </w:rPr>
-        <w:t>2</w:t>
+        <w:t>1</w:t>
       </w:r>
       <w:r>
         <w:fldChar w:fldCharType="end"/>
@@ -3769,7 +3715,33 @@
         <w:rPr>
           <w:lang w:val="en-US"/>
         </w:rPr>
-        <w:t xml:space="preserve"> ‘adult’ dataset.</w:t>
+        <w:t xml:space="preserve"> ‘credit’ dataset weights (per feature) mean +- std plot (over folds) for the different methods. Features are divided into 3 groups. Improvement -&gt; manipulative -&gt; non-actionable.</w:t>
+      </w:r>
+    </w:p>
+    <w:p>
+      <w:pPr>
+        <w:rPr>
+          <w:lang w:val="en-US"/>
+        </w:rPr>
+      </w:pPr>
+      <w:r>
+        <w:rPr>
+          <w:lang w:val="en-US"/>
+        </w:rPr>
+        <w:t>As we can see in Figure 1, while the standard method fell for the manipulations, both the proposed approach, and the ManipulationProof method learnt close-to-zero weights for the manipulative features. But while the ManipulationProof method didn’t incentivize high reward for the improvement features, the proposed approach did learn to reward those more.</w:t>
+      </w:r>
+    </w:p>
+    <w:p>
+      <w:pPr>
+        <w:rPr>
+          <w:lang w:val="en-US"/>
+        </w:rPr>
+      </w:pPr>
+      <w:r>
+        <w:rPr>
+          <w:lang w:val="en-US"/>
+        </w:rPr>
+        <w:t>(Note, the feature values are centered by subtracting the mean and dividing by the std, per feature).</w:t>
       </w:r>
     </w:p>
     <w:p>
@@ -3778,13 +3750,15 @@
       </w:pPr>
       <w:r>
         <w:rPr>
-          <w:lang w:val="en-US"/>
-        </w:rPr>
+          <w:noProof/>
+          <w:lang w:val="en-US"/>
+        </w:rPr>
+        <w:lastRenderedPageBreak/>
         <w:drawing>
-          <wp:inline distT="0" distB="0" distL="0" distR="0" wp14:anchorId="0426C7BD" wp14:editId="43E70DD2">
+          <wp:inline distT="0" distB="0" distL="0" distR="0" wp14:anchorId="214E7383" wp14:editId="32712028">
             <wp:extent cx="5943600" cy="2971800"/>
             <wp:effectExtent l="0" t="0" r="0" b="0"/>
-            <wp:docPr id="1423367866" name="Picture 1"/>
+            <wp:docPr id="2033667880" name="Picture 1"/>
             <wp:cNvGraphicFramePr>
               <a:graphicFrameLocks xmlns:a="http://schemas.openxmlformats.org/drawingml/2006/main" noChangeAspect="1"/>
             </wp:cNvGraphicFramePr>
@@ -3792,7 +3766,7 @@
               <a:graphicData uri="http://schemas.openxmlformats.org/drawingml/2006/picture">
                 <pic:pic xmlns:pic="http://schemas.openxmlformats.org/drawingml/2006/picture">
                   <pic:nvPicPr>
-                    <pic:cNvPr id="1423367866" name=""/>
+                    <pic:cNvPr id="2033667880" name=""/>
                     <pic:cNvPicPr/>
                   </pic:nvPicPr>
                   <pic:blipFill>
@@ -3840,7 +3814,7 @@
         <w:rPr>
           <w:noProof/>
         </w:rPr>
-        <w:t>3</w:t>
+        <w:t>2</w:t>
       </w:r>
       <w:r>
         <w:fldChar w:fldCharType="end"/>
@@ -3849,7 +3823,7 @@
         <w:rPr>
           <w:lang w:val="en-US"/>
         </w:rPr>
-        <w:t xml:space="preserve"> 'germen' dataset.</w:t>
+        <w:t xml:space="preserve"> ‘adult’ dataset.</w:t>
       </w:r>
     </w:p>
     <w:p>
@@ -3858,14 +3832,14 @@
       </w:pPr>
       <w:r>
         <w:rPr>
-          <w:lang w:val="en-US"/>
-        </w:rPr>
-        <w:lastRenderedPageBreak/>
+          <w:noProof/>
+          <w:lang w:val="en-US"/>
+        </w:rPr>
         <w:drawing>
-          <wp:inline distT="0" distB="0" distL="0" distR="0" wp14:anchorId="60A8BD6F" wp14:editId="296EF480">
+          <wp:inline distT="0" distB="0" distL="0" distR="0" wp14:anchorId="0426C7BD" wp14:editId="43E70DD2">
             <wp:extent cx="5943600" cy="2971800"/>
             <wp:effectExtent l="0" t="0" r="0" b="0"/>
-            <wp:docPr id="788632855" name="Picture 1"/>
+            <wp:docPr id="1423367866" name="Picture 1"/>
             <wp:cNvGraphicFramePr>
               <a:graphicFrameLocks xmlns:a="http://schemas.openxmlformats.org/drawingml/2006/main" noChangeAspect="1"/>
             </wp:cNvGraphicFramePr>
@@ -3873,7 +3847,7 @@
               <a:graphicData uri="http://schemas.openxmlformats.org/drawingml/2006/picture">
                 <pic:pic xmlns:pic="http://schemas.openxmlformats.org/drawingml/2006/picture">
                   <pic:nvPicPr>
-                    <pic:cNvPr id="788632855" name=""/>
+                    <pic:cNvPr id="1423367866" name=""/>
                     <pic:cNvPicPr/>
                   </pic:nvPicPr>
                   <pic:blipFill>
@@ -3921,6 +3895,88 @@
         <w:rPr>
           <w:noProof/>
         </w:rPr>
+        <w:t>3</w:t>
+      </w:r>
+      <w:r>
+        <w:fldChar w:fldCharType="end"/>
+      </w:r>
+      <w:r>
+        <w:rPr>
+          <w:lang w:val="en-US"/>
+        </w:rPr>
+        <w:t xml:space="preserve"> 'germen' dataset.</w:t>
+      </w:r>
+    </w:p>
+    <w:p>
+      <w:pPr>
+        <w:keepNext/>
+      </w:pPr>
+      <w:r>
+        <w:rPr>
+          <w:noProof/>
+          <w:lang w:val="en-US"/>
+        </w:rPr>
+        <w:lastRenderedPageBreak/>
+        <w:drawing>
+          <wp:inline distT="0" distB="0" distL="0" distR="0" wp14:anchorId="60A8BD6F" wp14:editId="296EF480">
+            <wp:extent cx="5943600" cy="2971800"/>
+            <wp:effectExtent l="0" t="0" r="0" b="0"/>
+            <wp:docPr id="788632855" name="Picture 1"/>
+            <wp:cNvGraphicFramePr>
+              <a:graphicFrameLocks xmlns:a="http://schemas.openxmlformats.org/drawingml/2006/main" noChangeAspect="1"/>
+            </wp:cNvGraphicFramePr>
+            <a:graphic xmlns:a="http://schemas.openxmlformats.org/drawingml/2006/main">
+              <a:graphicData uri="http://schemas.openxmlformats.org/drawingml/2006/picture">
+                <pic:pic xmlns:pic="http://schemas.openxmlformats.org/drawingml/2006/picture">
+                  <pic:nvPicPr>
+                    <pic:cNvPr id="788632855" name=""/>
+                    <pic:cNvPicPr/>
+                  </pic:nvPicPr>
+                  <pic:blipFill>
+                    <a:blip r:embed="rId9"/>
+                    <a:stretch>
+                      <a:fillRect/>
+                    </a:stretch>
+                  </pic:blipFill>
+                  <pic:spPr>
+                    <a:xfrm>
+                      <a:off x="0" y="0"/>
+                      <a:ext cx="5943600" cy="2971800"/>
+                    </a:xfrm>
+                    <a:prstGeom prst="rect">
+                      <a:avLst/>
+                    </a:prstGeom>
+                  </pic:spPr>
+                </pic:pic>
+              </a:graphicData>
+            </a:graphic>
+          </wp:inline>
+        </w:drawing>
+      </w:r>
+    </w:p>
+    <w:p>
+      <w:pPr>
+        <w:pStyle w:val="Caption"/>
+        <w:rPr>
+          <w:lang w:val="en-US"/>
+        </w:rPr>
+      </w:pPr>
+      <w:r>
+        <w:t xml:space="preserve">Figure </w:t>
+      </w:r>
+      <w:r>
+        <w:fldChar w:fldCharType="begin"/>
+      </w:r>
+      <w:r>
+        <w:instrText xml:space="preserve"> SEQ Figure \* ARABIC </w:instrText>
+      </w:r>
+      <w:r>
+        <w:fldChar w:fldCharType="separate"/>
+      </w:r>
+      <w:r>
+        <w:rPr>
+          <w:noProof/>
+        </w:rPr>
         <w:t>4</w:t>
       </w:r>
       <w:r>
@@ -3974,7 +4030,7 @@
       </w:pPr>
     </w:p>
     <w:p>
-      <w:hyperlink r:id="rId9" w:history="1">
+      <w:hyperlink r:id="rId10" w:history="1">
         <w:r>
           <w:rPr>
             <w:rStyle w:val="Hyperlink"/>
@@ -4030,6 +4086,7 @@
         <w:rPr>
           <w:i/>
           <w:iCs/>
+          <w:noProof/>
           <w:lang w:val="en-US"/>
         </w:rPr>
         <w:drawing>
@@ -4048,7 +4105,7 @@
                     <pic:cNvPicPr/>
                   </pic:nvPicPr>
                   <pic:blipFill>
-                    <a:blip r:embed="rId10"/>
+                    <a:blip r:embed="rId11"/>
                     <a:stretch>
                       <a:fillRect/>
                     </a:stretch>
@@ -4263,7 +4320,7 @@
         </w:rPr>
         <w:t xml:space="preserve">Dataset - </w:t>
       </w:r>
-      <w:hyperlink r:id="rId11" w:history="1">
+      <w:hyperlink r:id="rId12" w:history="1">
         <w:r>
           <w:rPr>
             <w:rStyle w:val="Hyperlink"/>
@@ -4296,7 +4353,7 @@
         </w:rPr>
         <w:t xml:space="preserve">Paper - </w:t>
       </w:r>
-      <w:hyperlink r:id="rId12" w:history="1">
+      <w:hyperlink r:id="rId13" w:history="1">
         <w:r>
           <w:rPr>
             <w:rStyle w:val="Hyperlink"/>

</xml_diff>